<commit_message>
Revisão da entrega do trabalho
</commit_message>
<xml_diff>
--- a/codigo/tf-matheus-willian.docx
+++ b/codigo/tf-matheus-willian.docx
@@ -110,7 +110,7 @@
       </w:r>
     </w:p>
     <w:bookmarkEnd w:id="20"/>
-    <w:bookmarkStart w:id="32" w:name="análise-exploratória-dos-dados"/>
+    <w:bookmarkStart w:id="35" w:name="análise-exploratória-dos-dados"/>
     <w:p>
       <w:pPr>
         <w:pStyle w:val="Heading1"/>
@@ -488,13 +488,22 @@
       </w:r>
     </w:p>
     <w:bookmarkEnd w:id="28"/>
-    <w:bookmarkStart w:id="30" w:name="tipos-e-tempo-de-permanência-hospitalar"/>
+    <w:bookmarkStart w:id="33" w:name="tipos-e-tempo-de-permanência-hospitalar"/>
     <w:p>
       <w:pPr>
         <w:pStyle w:val="Heading2"/>
       </w:pPr>
       <w:r>
         <w:t xml:space="preserve">Tipos e tempo de permanência hospitalar</w:t>
+      </w:r>
+    </w:p>
+    <w:bookmarkStart w:id="30" w:name="tipo-de-permanência-hospitalar"/>
+    <w:p>
+      <w:pPr>
+        <w:pStyle w:val="Heading3"/>
+      </w:pPr>
+      <w:r>
+        <w:t xml:space="preserve">Tipo de permanência hospitalar</w:t>
       </w:r>
     </w:p>
     <w:p>
@@ -561,7 +570,81 @@
       </w:r>
     </w:p>
     <w:bookmarkEnd w:id="30"/>
-    <w:bookmarkStart w:id="31" w:name="X0b0d263b7dceb182c16d00bdd2d12ce9e5eae43"/>
+    <w:bookmarkStart w:id="32" w:name="tempo-de-permanência-hospitalar"/>
+    <w:p>
+      <w:pPr>
+        <w:pStyle w:val="Heading3"/>
+      </w:pPr>
+      <w:r>
+        <w:t xml:space="preserve">Tempo de permanência hospitalar</w:t>
+      </w:r>
+    </w:p>
+    <w:p>
+      <w:pPr>
+        <w:pStyle w:val="FirstParagraph"/>
+      </w:pPr>
+      <w:r>
+        <w:t xml:space="preserve">O próximo gráfico mostra o tempo de permanência hospitalar até o óbito.</w:t>
+      </w:r>
+    </w:p>
+    <w:p>
+      <w:pPr>
+        <w:pStyle w:val="BodyText"/>
+      </w:pPr>
+      <w:r>
+        <w:drawing>
+          <wp:inline>
+            <wp:extent cx="4620126" cy="3696101"/>
+            <wp:effectExtent b="0" l="0" r="0" t="0"/>
+            <wp:docPr descr="" title="" id="1" name="Picture"/>
+            <a:graphic>
+              <a:graphicData uri="http://schemas.openxmlformats.org/drawingml/2006/picture">
+                <pic:pic>
+                  <pic:nvPicPr>
+                    <pic:cNvPr descr="tf-matheus-willian_files/figure-docx/unnamed-chunk-5-1.png" id="0" name="Picture"/>
+                    <pic:cNvPicPr>
+                      <a:picLocks noChangeArrowheads="1" noChangeAspect="1"/>
+                    </pic:cNvPicPr>
+                  </pic:nvPicPr>
+                  <pic:blipFill>
+                    <a:blip r:embed="rId31"/>
+                    <a:stretch>
+                      <a:fillRect/>
+                    </a:stretch>
+                  </pic:blipFill>
+                  <pic:spPr bwMode="auto">
+                    <a:xfrm>
+                      <a:off x="0" y="0"/>
+                      <a:ext cx="4620126" cy="3696101"/>
+                    </a:xfrm>
+                    <a:prstGeom prst="rect">
+                      <a:avLst/>
+                    </a:prstGeom>
+                    <a:noFill/>
+                    <a:ln w="9525">
+                      <a:noFill/>
+                      <a:headEnd/>
+                      <a:tailEnd/>
+                    </a:ln>
+                  </pic:spPr>
+                </pic:pic>
+              </a:graphicData>
+            </a:graphic>
+          </wp:inline>
+        </w:drawing>
+      </w:r>
+    </w:p>
+    <w:p>
+      <w:pPr>
+        <w:pStyle w:val="BodyText"/>
+      </w:pPr>
+      <w:r>
+        <w:t xml:space="preserve">É possível perceber que a maior parte dos pacientes que vieram a óbito ficaram internados aproximadamente entre 3 e 36 dias.</w:t>
+      </w:r>
+    </w:p>
+    <w:bookmarkEnd w:id="32"/>
+    <w:bookmarkEnd w:id="33"/>
+    <w:bookmarkStart w:id="34" w:name="X0b0d263b7dceb182c16d00bdd2d12ce9e5eae43"/>
     <w:p>
       <w:pPr>
         <w:pStyle w:val="Heading2"/>
@@ -633,9 +716,9 @@
         <w:t xml:space="preserve">Pode-se constatar que a maior frequência de óbitos foram das pessoas que ainda não haviam tomado nenhuma dose da vacina, com um total de 1020 pessoas. A segunda maior frequência é de pessoas que tomaram 2 doses, com um total de 66. Pessoas que tomaram apenas uma dose da vacina têm um total de 5. Uma observação para isso é que, entre essas pessoas, pode conter aquelas que tomaram a dose única, ou seja, estavam totalmente imunizadas.</w:t>
       </w:r>
     </w:p>
-    <w:bookmarkEnd w:id="31"/>
-    <w:bookmarkEnd w:id="32"/>
-    <w:bookmarkStart w:id="33" w:name="conclusão"/>
+    <w:bookmarkEnd w:id="34"/>
+    <w:bookmarkEnd w:id="35"/>
+    <w:bookmarkStart w:id="36" w:name="conclusão"/>
     <w:p>
       <w:pPr>
         <w:pStyle w:val="Heading1"/>
@@ -652,7 +735,7 @@
         <w:t xml:space="preserve">Com este trabalho foi possível analisar alguns dados referentes aos óbitos por conta da COVID-19 na cidade de Bauru. Pode-se concluir que o vírus afetou muita gente, não somente bauruenses. É necessário continuar seguindo os protocolos de segurança, principalmente aqueles que possuem comorbidades. Também é necessário se vacinar, pois como mostram as análises, o maior índice de óbitos são daqueles que não se vacinaram.</w:t>
       </w:r>
     </w:p>
-    <w:bookmarkEnd w:id="33"/>
+    <w:bookmarkEnd w:id="36"/>
     <w:sectPr/>
   </w:body>
 </w:document>

</xml_diff>